<commit_message>
add report and src
</commit_message>
<xml_diff>
--- a/report/report_for_lab12.docx
+++ b/report/report_for_lab12.docx
@@ -1,6 +1,6 @@
 
 <file path=word/document.xml><?xml version="1.0" encoding="utf-8"?>
-<w:document xmlns:wpc="http://schemas.microsoft.com/office/word/2010/wordprocessingCanvas" xmlns:cx="http://schemas.microsoft.com/office/drawing/2014/chartex" xmlns:cx1="http://schemas.microsoft.com/office/drawing/2015/9/8/chartex" xmlns:mc="http://schemas.openxmlformats.org/markup-compatibility/2006" xmlns:o="urn:schemas-microsoft-com:office:office" xmlns:r="http://schemas.openxmlformats.org/officeDocument/2006/relationships" xmlns:m="http://schemas.openxmlformats.org/officeDocument/2006/math" xmlns:v="urn:schemas-microsoft-com:vml" xmlns:wp14="http://schemas.microsoft.com/office/word/2010/wordprocessingDrawing" xmlns:wp="http://schemas.openxmlformats.org/drawingml/2006/wordprocessingDrawing" xmlns:w10="urn:schemas-microsoft-com:office:word" xmlns:w="http://schemas.openxmlformats.org/wordprocessingml/2006/main" xmlns:w14="http://schemas.microsoft.com/office/word/2010/wordml" xmlns:w15="http://schemas.microsoft.com/office/word/2012/wordml" xmlns:w16se="http://schemas.microsoft.com/office/word/2015/wordml/symex" xmlns:wpg="http://schemas.microsoft.com/office/word/2010/wordprocessingGroup" xmlns:wpi="http://schemas.microsoft.com/office/word/2010/wordprocessingInk" xmlns:wne="http://schemas.microsoft.com/office/word/2006/wordml" xmlns:wps="http://schemas.microsoft.com/office/word/2010/wordprocessingShape" mc:Ignorable="w14 w15 w16se wp14">
+<w:document xmlns:wpc="http://schemas.microsoft.com/office/word/2010/wordprocessingCanvas" xmlns:cx="http://schemas.microsoft.com/office/drawing/2014/chartex" xmlns:mc="http://schemas.openxmlformats.org/markup-compatibility/2006" xmlns:o="urn:schemas-microsoft-com:office:office" xmlns:r="http://schemas.openxmlformats.org/officeDocument/2006/relationships" xmlns:m="http://schemas.openxmlformats.org/officeDocument/2006/math" xmlns:v="urn:schemas-microsoft-com:vml" xmlns:wp14="http://schemas.microsoft.com/office/word/2010/wordprocessingDrawing" xmlns:wp="http://schemas.openxmlformats.org/drawingml/2006/wordprocessingDrawing" xmlns:w10="urn:schemas-microsoft-com:office:word" xmlns:w="http://schemas.openxmlformats.org/wordprocessingml/2006/main" xmlns:w14="http://schemas.microsoft.com/office/word/2010/wordml" xmlns:w15="http://schemas.microsoft.com/office/word/2012/wordml" xmlns:w16se="http://schemas.microsoft.com/office/word/2015/wordml/symex" xmlns:wpg="http://schemas.microsoft.com/office/word/2010/wordprocessingGroup" xmlns:wpi="http://schemas.microsoft.com/office/word/2010/wordprocessingInk" xmlns:wne="http://schemas.microsoft.com/office/word/2006/wordml" xmlns:wps="http://schemas.microsoft.com/office/word/2010/wordprocessingShape" mc:Ignorable="w14 w15 w16se wp14">
   <w:body>
     <w:p>
       <w:pPr>
@@ -13,6 +13,8 @@
           <w:lang w:eastAsia="ru-RU"/>
         </w:rPr>
       </w:pPr>
+      <w:bookmarkStart w:id="0" w:name="_GoBack"/>
+      <w:bookmarkEnd w:id="0"/>
       <w:r>
         <w:rPr>
           <w:rFonts w:eastAsia="Times New Roman"/>
@@ -318,7 +320,7 @@
           <w:rFonts w:eastAsia="Times New Roman"/>
           <w:b/>
           <w:szCs w:val="28"/>
-          <w:lang w:val="en-US" w:eastAsia="ru-RU"/>
+          <w:lang w:eastAsia="ru-RU"/>
         </w:rPr>
       </w:pPr>
       <w:r>
@@ -335,7 +337,7 @@
           <w:rFonts w:eastAsia="Times New Roman"/>
           <w:b/>
           <w:szCs w:val="28"/>
-          <w:lang w:val="en-US" w:eastAsia="ru-RU"/>
+          <w:lang w:eastAsia="ru-RU"/>
         </w:rPr>
         <w:t>,2</w:t>
       </w:r>
@@ -2680,13 +2682,8 @@
         <w:t>N</w:t>
       </w:r>
       <w:r>
-        <w:t xml:space="preserve"> =</w:t>
-      </w:r>
-      <w:bookmarkStart w:id="0" w:name="_GoBack"/>
-      <w:r>
-        <w:t>1000000000</w:t>
-      </w:r>
-      <w:bookmarkEnd w:id="0"/>
+        <w:t xml:space="preserve"> =1000000000</w:t>
+      </w:r>
     </w:p>
     <w:p>
       <w:pPr>
@@ -4824,7 +4821,6 @@
               <w:rPr>
                 <w:lang w:val="en-US"/>
               </w:rPr>
-              <w:lastRenderedPageBreak/>
               <w:t>/</w:t>
             </w:r>
             <w:r>
@@ -5499,7 +5495,6 @@
           <w:b/>
           <w:bCs/>
         </w:rPr>
-        <w:lastRenderedPageBreak/>
         <w:t>Вывод</w:t>
       </w:r>
     </w:p>
@@ -5740,7 +5735,6 @@
           <w:b/>
           <w:bCs/>
         </w:rPr>
-        <w:lastRenderedPageBreak/>
         <w:t>Лабораторная работа №2</w:t>
       </w:r>
     </w:p>
@@ -5754,7 +5748,7 @@
           <w:rFonts w:eastAsia="Times New Roman"/>
           <w:color w:val="000000"/>
           <w:szCs w:val="28"/>
-          <w:lang w:val="en-US" w:eastAsia="ru-RU"/>
+          <w:lang w:eastAsia="ru-RU"/>
         </w:rPr>
       </w:pPr>
       <w:r>
@@ -5808,7 +5802,15 @@
           <w:szCs w:val="28"/>
           <w:shd w:val="clear" w:color="auto" w:fill="FFFFFF"/>
         </w:rPr>
-        <w:t xml:space="preserve"> =1</w:t>
+        <w:t xml:space="preserve"> =</w:t>
+      </w:r>
+      <w:r>
+        <w:rPr>
+          <w:rFonts w:eastAsiaTheme="minorHAnsi"/>
+          <w:color w:val="000000"/>
+          <w:szCs w:val="28"/>
+        </w:rPr>
+        <w:t>1000000000</w:t>
       </w:r>
     </w:p>
     <w:p>
@@ -5991,8 +5993,6 @@
     </w:p>
     <w:p>
       <w:pPr>
-        <w:ind w:firstLine="709"/>
-        <w:jc w:val="both"/>
         <w:rPr>
           <w:noProof/>
           <w:szCs w:val="28"/>
@@ -6005,10 +6005,10 @@
           <w:lang w:eastAsia="ru-RU"/>
         </w:rPr>
         <w:drawing>
-          <wp:inline distT="0" distB="0" distL="0" distR="0" wp14:anchorId="1AF63C4B" wp14:editId="7373C8C8">
-            <wp:extent cx="5940425" cy="3453130"/>
+          <wp:inline distT="0" distB="0" distL="0" distR="0" wp14:anchorId="49A70FFB" wp14:editId="3BB9A23C">
+            <wp:extent cx="5940425" cy="3131185"/>
             <wp:effectExtent l="0" t="0" r="3175" b="0"/>
-            <wp:docPr id="6" name="Рисунок 6"/>
+            <wp:docPr id="14" name="Рисунок 14"/>
             <wp:cNvGraphicFramePr>
               <a:graphicFrameLocks xmlns:a="http://schemas.openxmlformats.org/drawingml/2006/main" noChangeAspect="1"/>
             </wp:cNvGraphicFramePr>
@@ -6028,7 +6028,7 @@
                   <pic:spPr>
                     <a:xfrm>
                       <a:off x="0" y="0"/>
-                      <a:ext cx="5940425" cy="3453130"/>
+                      <a:ext cx="5940425" cy="3131185"/>
                     </a:xfrm>
                     <a:prstGeom prst="rect">
                       <a:avLst/>
@@ -6164,10 +6164,10 @@
           <w:lang w:eastAsia="ru-RU"/>
         </w:rPr>
         <w:drawing>
-          <wp:inline distT="0" distB="0" distL="0" distR="0" wp14:anchorId="3BEAA20F" wp14:editId="3357E79A">
-            <wp:extent cx="4419600" cy="2519007"/>
-            <wp:effectExtent l="0" t="0" r="0" b="0"/>
-            <wp:docPr id="10" name="Рисунок 10"/>
+          <wp:inline distT="0" distB="0" distL="0" distR="0" wp14:anchorId="5DCD0038" wp14:editId="427E9DA7">
+            <wp:extent cx="5940425" cy="2466340"/>
+            <wp:effectExtent l="0" t="0" r="3175" b="0"/>
+            <wp:docPr id="18" name="Рисунок 18"/>
             <wp:cNvGraphicFramePr>
               <a:graphicFrameLocks xmlns:a="http://schemas.openxmlformats.org/drawingml/2006/main" noChangeAspect="1"/>
             </wp:cNvGraphicFramePr>
@@ -6187,7 +6187,7 @@
                   <pic:spPr>
                     <a:xfrm>
                       <a:off x="0" y="0"/>
-                      <a:ext cx="4469296" cy="2547332"/>
+                      <a:ext cx="5940425" cy="2466340"/>
                     </a:xfrm>
                     <a:prstGeom prst="rect">
                       <a:avLst/>
@@ -6306,7 +6306,6 @@
           <w:rFonts w:cs="Calibri"/>
           <w:szCs w:val="28"/>
         </w:rPr>
-        <w:lastRenderedPageBreak/>
         <w:t>Перепишем программу, сохраняя корректность вычисления:</w:t>
       </w:r>
     </w:p>
@@ -6325,10 +6324,10 @@
           <w:lang w:eastAsia="ru-RU"/>
         </w:rPr>
         <w:drawing>
-          <wp:inline distT="0" distB="0" distL="0" distR="0" wp14:anchorId="4E5CC3BB" wp14:editId="57CDAD08">
-            <wp:extent cx="4714875" cy="2693350"/>
-            <wp:effectExtent l="0" t="0" r="0" b="0"/>
-            <wp:docPr id="11" name="Рисунок 11"/>
+          <wp:inline distT="0" distB="0" distL="0" distR="0" wp14:anchorId="4A6A400C" wp14:editId="75435F84">
+            <wp:extent cx="5940425" cy="2670175"/>
+            <wp:effectExtent l="0" t="0" r="3175" b="0"/>
+            <wp:docPr id="16" name="Рисунок 16"/>
             <wp:cNvGraphicFramePr>
               <a:graphicFrameLocks xmlns:a="http://schemas.openxmlformats.org/drawingml/2006/main" noChangeAspect="1"/>
             </wp:cNvGraphicFramePr>
@@ -6348,7 +6347,7 @@
                   <pic:spPr>
                     <a:xfrm>
                       <a:off x="0" y="0"/>
-                      <a:ext cx="4742068" cy="2708884"/>
+                      <a:ext cx="5940425" cy="2670175"/>
                     </a:xfrm>
                     <a:prstGeom prst="rect">
                       <a:avLst/>
@@ -6436,28 +6435,6 @@
     </w:p>
     <w:p>
       <w:pPr>
-        <w:suppressAutoHyphens w:val="0"/>
-        <w:spacing w:line="240" w:lineRule="auto"/>
-        <w:jc w:val="center"/>
-        <w:rPr>
-          <w:rFonts w:cs="Calibri"/>
-          <w:szCs w:val="28"/>
-        </w:rPr>
-      </w:pPr>
-    </w:p>
-    <w:p>
-      <w:pPr>
-        <w:suppressAutoHyphens w:val="0"/>
-        <w:spacing w:line="240" w:lineRule="auto"/>
-        <w:jc w:val="both"/>
-        <w:rPr>
-          <w:rFonts w:cs="Calibri"/>
-          <w:szCs w:val="28"/>
-        </w:rPr>
-      </w:pPr>
-    </w:p>
-    <w:p>
-      <w:pPr>
         <w:jc w:val="both"/>
       </w:pPr>
     </w:p>
@@ -6471,10 +6448,10 @@
           <w:lang w:eastAsia="ru-RU"/>
         </w:rPr>
         <w:drawing>
-          <wp:inline distT="0" distB="0" distL="0" distR="0" wp14:anchorId="0873EC6B" wp14:editId="6241768C">
-            <wp:extent cx="4876800" cy="2779593"/>
-            <wp:effectExtent l="0" t="0" r="0" b="1905"/>
-            <wp:docPr id="12" name="Рисунок 12"/>
+          <wp:inline distT="0" distB="0" distL="0" distR="0" wp14:anchorId="6C66BABB" wp14:editId="6A93831D">
+            <wp:extent cx="5940425" cy="3614420"/>
+            <wp:effectExtent l="0" t="0" r="3175" b="5080"/>
+            <wp:docPr id="19" name="Рисунок 19"/>
             <wp:cNvGraphicFramePr>
               <a:graphicFrameLocks xmlns:a="http://schemas.openxmlformats.org/drawingml/2006/main" noChangeAspect="1"/>
             </wp:cNvGraphicFramePr>
@@ -6494,7 +6471,7 @@
                   <pic:spPr>
                     <a:xfrm>
                       <a:off x="0" y="0"/>
-                      <a:ext cx="4914216" cy="2800919"/>
+                      <a:ext cx="5940425" cy="3614420"/>
                     </a:xfrm>
                     <a:prstGeom prst="rect">
                       <a:avLst/>
@@ -6762,7 +6739,6 @@
               <w:rPr>
                 <w:szCs w:val="28"/>
               </w:rPr>
-              <w:lastRenderedPageBreak/>
               <w:t>Количество потоков</w:t>
             </w:r>
           </w:p>
@@ -6935,7 +6911,7 @@
                 <w:szCs w:val="28"/>
                 <w:lang w:val="en-US"/>
               </w:rPr>
-              <w:t>29.3589</w:t>
+              <w:t>30,52</w:t>
             </w:r>
           </w:p>
         </w:tc>
@@ -6991,7 +6967,6 @@
               <w:jc w:val="center"/>
               <w:rPr>
                 <w:szCs w:val="28"/>
-                <w:lang w:val="en-US"/>
               </w:rPr>
             </w:pPr>
             <w:r>
@@ -7061,7 +7036,6 @@
               <w:jc w:val="center"/>
               <w:rPr>
                 <w:szCs w:val="28"/>
-                <w:lang w:val="en-US"/>
               </w:rPr>
             </w:pPr>
             <w:r>
@@ -7069,7 +7043,7 @@
                 <w:szCs w:val="28"/>
                 <w:lang w:val="en-US"/>
               </w:rPr>
-              <w:t>14.9824</w:t>
+              <w:t>15,16</w:t>
             </w:r>
           </w:p>
         </w:tc>
@@ -7093,7 +7067,6 @@
               <w:jc w:val="center"/>
               <w:rPr>
                 <w:szCs w:val="28"/>
-                <w:lang w:val="en-US"/>
               </w:rPr>
             </w:pPr>
             <w:r>
@@ -7101,7 +7074,13 @@
                 <w:szCs w:val="28"/>
                 <w:lang w:val="en-US"/>
               </w:rPr>
-              <w:t>1.96</w:t>
+              <w:t>2</w:t>
+            </w:r>
+            <w:r>
+              <w:rPr>
+                <w:szCs w:val="28"/>
+              </w:rPr>
+              <w:t>,01</w:t>
             </w:r>
           </w:p>
         </w:tc>
@@ -7133,7 +7112,7 @@
                 <w:szCs w:val="28"/>
                 <w:lang w:val="en-US"/>
               </w:rPr>
-              <w:t>0.98</w:t>
+              <w:t>0,98</w:t>
             </w:r>
           </w:p>
         </w:tc>
@@ -7203,7 +7182,7 @@
                 <w:szCs w:val="28"/>
                 <w:lang w:val="en-US"/>
               </w:rPr>
-              <w:t>10.0975</w:t>
+              <w:t>10,26</w:t>
             </w:r>
           </w:p>
         </w:tc>
@@ -7227,15 +7206,13 @@
               <w:jc w:val="center"/>
               <w:rPr>
                 <w:szCs w:val="28"/>
-                <w:lang w:val="en-US"/>
               </w:rPr>
             </w:pPr>
             <w:r>
               <w:rPr>
                 <w:szCs w:val="28"/>
-                <w:lang w:val="en-US"/>
               </w:rPr>
-              <w:t>2.9</w:t>
+              <w:t>2,94</w:t>
             </w:r>
           </w:p>
         </w:tc>
@@ -7267,7 +7244,14 @@
                 <w:szCs w:val="28"/>
                 <w:lang w:val="en-US"/>
               </w:rPr>
-              <w:t>0.96</w:t>
+              <w:t>0,</w:t>
+            </w:r>
+            <w:r>
+              <w:rPr>
+                <w:szCs w:val="28"/>
+                <w:lang w:val="en-US"/>
+              </w:rPr>
+              <w:t>96</w:t>
             </w:r>
           </w:p>
         </w:tc>
@@ -7337,7 +7321,7 @@
                 <w:szCs w:val="28"/>
                 <w:lang w:val="en-US"/>
               </w:rPr>
-              <w:t>7.68768</w:t>
+              <w:t>8,16</w:t>
             </w:r>
           </w:p>
         </w:tc>
@@ -7369,7 +7353,7 @@
                 <w:szCs w:val="28"/>
                 <w:lang w:val="en-US"/>
               </w:rPr>
-              <w:t>3.8</w:t>
+              <w:t>3,74</w:t>
             </w:r>
           </w:p>
         </w:tc>
@@ -7401,7 +7385,7 @@
                 <w:szCs w:val="28"/>
                 <w:lang w:val="en-US"/>
               </w:rPr>
-              <w:t>0.95</w:t>
+              <w:t>0,95</w:t>
             </w:r>
           </w:p>
         </w:tc>
@@ -8172,7 +8156,6 @@
           <w:noProof/>
           <w:lang w:eastAsia="ru-RU"/>
         </w:rPr>
-        <w:lastRenderedPageBreak/>
         <w:drawing>
           <wp:inline distT="0" distB="0" distL="0" distR="0" wp14:anchorId="75AD9878" wp14:editId="1FBF2D82">
             <wp:extent cx="4619708" cy="2202511"/>
@@ -8396,7 +8379,6 @@
           <w:b/>
           <w:bCs/>
         </w:rPr>
-        <w:lastRenderedPageBreak/>
         <w:t>Вывод</w:t>
       </w:r>
     </w:p>
@@ -8551,6 +8533,15 @@
     <w:p>
       <w:pPr>
         <w:jc w:val="both"/>
+      </w:pPr>
+    </w:p>
+    <w:p>
+      <w:pPr>
+        <w:jc w:val="both"/>
+        <w:rPr>
+          <w:b/>
+          <w:bCs/>
+        </w:rPr>
       </w:pPr>
     </w:p>
     <w:p>
@@ -20072,6 +20063,7 @@
               </a:p>
             </c:rich>
           </c:tx>
+          <c:layout/>
           <c:overlay val="0"/>
           <c:spPr>
             <a:noFill/>
@@ -20159,6 +20151,7 @@
               </a:p>
             </c:rich>
           </c:tx>
+          <c:layout/>
           <c:overlay val="0"/>
           <c:spPr>
             <a:noFill/>
@@ -20566,6 +20559,7 @@
               </a:p>
             </c:rich>
           </c:tx>
+          <c:layout/>
           <c:overlay val="0"/>
           <c:spPr>
             <a:noFill/>
@@ -20653,6 +20647,7 @@
               </a:p>
             </c:rich>
           </c:tx>
+          <c:layout/>
           <c:overlay val="0"/>
           <c:spPr>
             <a:noFill/>

</xml_diff>